<commit_message>
need add statistick, rework referat,vivod,zakluchenie + oformlenie
</commit_message>
<xml_diff>
--- a/v3/разделы/диплом_0Введение.docx
+++ b/v3/разделы/диплом_0Введение.docx
@@ -2114,19 +2114,9 @@
         </w:rPr>
       </w:pPr>
       <w:r>
-        <w:rPr>
-          <w:rFonts w:ascii="Times New Roman" w:hAnsi="Times New Roman" w:cs="Times New Roman"/>
-          <w:sz w:val="28"/>
-          <w:szCs w:val="28"/>
-        </w:rPr>
-        <w:t>-</w:t>
-      </w:r>
-      <w:r>
-        <w:rPr>
-          <w:rFonts w:ascii="Times New Roman" w:hAnsi="Times New Roman" w:cs="Times New Roman"/>
-          <w:sz w:val="28"/>
-          <w:szCs w:val="28"/>
-        </w:rPr>
+        <w:sym w:font="Symbol" w:char="F02D"/>
+      </w:r>
+      <w:r>
         <w:t xml:space="preserve"> </w:t>
       </w:r>
       <w:r>
@@ -2718,7 +2708,7 @@
           <w:sz w:val="28"/>
           <w:szCs w:val="28"/>
         </w:rPr>
-        <w:t>код,</w:t>
+        <w:t>код</w:t>
       </w:r>
       <w:r>
         <w:rPr>

</xml_diff>